<commit_message>
Added Diffumon link, and G-buffers video.
</commit_message>
<xml_diff>
--- a/LawrenceDuResumeXR.docx
+++ b/LawrenceDuResumeXR.docx
@@ -353,18 +353,32 @@
         <w:pStyle w:val="FirstParagraph"/>
       </w:pPr>
       <w:r>
-        <w:t xml:space="preserve">Neural networks (Transformers, CNNs, GraphNN, Diffusion), Large Language Models (LLMs), SVMs, PCA, KNN, decision trees</w:t>
+        <w:t xml:space="preserve">Neural networks (Transformers, CNNs, GraphNN,</w:t>
+      </w:r>
+      <w:r>
+        <w:t xml:space="preserve"> </w:t>
+      </w:r>
+      <w:hyperlink r:id="rId33">
+        <w:r>
+          <w:rPr>
+            <w:rStyle w:val="Hyperlink"/>
+          </w:rPr>
+          <w:t xml:space="preserve">Diffusion</w:t>
+        </w:r>
+      </w:hyperlink>
+      <w:r>
+        <w:t xml:space="preserve">), Large Language Models (LLMs), SVMs, PCA, KNN, decision trees</w:t>
       </w:r>
     </w:p>
     <w:p>
       <w:pPr>
         <w:pStyle w:val="Heading4"/>
       </w:pPr>
-      <w:bookmarkStart w:id="33" w:name="tools"/>
+      <w:bookmarkStart w:id="34" w:name="tools"/>
       <w:r>
         <w:t xml:space="preserve">Tools</w:t>
       </w:r>
-      <w:bookmarkEnd w:id="33"/>
+      <w:bookmarkEnd w:id="34"/>
     </w:p>
     <w:p>
       <w:pPr>
@@ -378,11 +392,11 @@
       <w:pPr>
         <w:pStyle w:val="Heading4"/>
       </w:pPr>
-      <w:bookmarkStart w:id="34" w:name="languages"/>
+      <w:bookmarkStart w:id="35" w:name="languages"/>
       <w:r>
         <w:t xml:space="preserve">Languages</w:t>
       </w:r>
-      <w:bookmarkEnd w:id="34"/>
+      <w:bookmarkEnd w:id="35"/>
     </w:p>
     <w:p>
       <w:pPr>
@@ -394,7 +408,7 @@
       <w:r>
         <w:t xml:space="preserve"> </w:t>
       </w:r>
-      <w:hyperlink r:id="rId35">
+      <w:hyperlink r:id="rId36">
         <w:r>
           <w:rPr>
             <w:rStyle w:val="Hyperlink"/>
@@ -408,7 +422,7 @@
       <w:r>
         <w:t xml:space="preserve"> </w:t>
       </w:r>
-      <w:hyperlink r:id="rId36">
+      <w:hyperlink r:id="rId37">
         <w:r>
           <w:rPr>
             <w:rStyle w:val="Hyperlink"/>
@@ -422,7 +436,7 @@
       <w:r>
         <w:t xml:space="preserve"> </w:t>
       </w:r>
-      <w:hyperlink r:id="rId37">
+      <w:hyperlink r:id="rId38">
         <w:r>
           <w:rPr>
             <w:rStyle w:val="Hyperlink"/>
@@ -452,18 +466,18 @@
       <w:pPr>
         <w:pStyle w:val="Heading2"/>
       </w:pPr>
-      <w:bookmarkStart w:id="38" w:name="experience"/>
+      <w:bookmarkStart w:id="39" w:name="experience"/>
       <w:r>
         <w:t xml:space="preserve">Experience</w:t>
       </w:r>
-      <w:bookmarkEnd w:id="38"/>
+      <w:bookmarkEnd w:id="39"/>
     </w:p>
     <w:p>
       <w:pPr>
         <w:pStyle w:val="Heading4"/>
       </w:pPr>
-      <w:bookmarkStart w:id="40" w:name="dugames-ownerfounder"/>
-      <w:hyperlink r:id="rId39">
+      <w:bookmarkStart w:id="41" w:name="dugames-ownerfounder"/>
+      <w:hyperlink r:id="rId40">
         <w:r>
           <w:rPr>
             <w:rStyle w:val="Hyperlink"/>
@@ -486,7 +500,7 @@
         </w:rPr>
         <w:t xml:space="preserve">Owner/Founder</w:t>
       </w:r>
-      <w:bookmarkEnd w:id="40"/>
+      <w:bookmarkEnd w:id="41"/>
     </w:p>
     <w:p>
       <w:pPr>
@@ -502,7 +516,7 @@
       <w:r>
         <w:t xml:space="preserve"> </w:t>
       </w:r>
-      <w:hyperlink r:id="rId36">
+      <w:hyperlink r:id="rId37">
         <w:r>
           <w:rPr>
             <w:rStyle w:val="Hyperlink"/>
@@ -572,8 +586,8 @@
       <w:pPr>
         <w:pStyle w:val="Heading4"/>
       </w:pPr>
-      <w:bookmarkStart w:id="42" w:name="X2470f9df5c73068d7cec7dd91f48e88377ff3e7"/>
-      <w:hyperlink r:id="rId41">
+      <w:bookmarkStart w:id="43" w:name="X2470f9df5c73068d7cec7dd91f48e88377ff3e7"/>
+      <w:hyperlink r:id="rId42">
         <w:r>
           <w:rPr>
             <w:rStyle w:val="Hyperlink"/>
@@ -596,17 +610,17 @@
         </w:rPr>
         <w:t xml:space="preserve">Senior Machine Learning Research Engineer</w:t>
       </w:r>
-      <w:bookmarkEnd w:id="42"/>
+      <w:bookmarkEnd w:id="43"/>
     </w:p>
     <w:p>
       <w:pPr>
         <w:pStyle w:val="Heading5"/>
       </w:pPr>
-      <w:bookmarkStart w:id="43" w:name="south-san-francisco-ca"/>
+      <w:bookmarkStart w:id="44" w:name="south-san-francisco-ca"/>
       <w:r>
         <w:t xml:space="preserve">08/2022 - 06/2024 (South San Francisco, CA)</w:t>
       </w:r>
-      <w:bookmarkEnd w:id="43"/>
+      <w:bookmarkEnd w:id="44"/>
     </w:p>
     <w:p>
       <w:pPr>
@@ -653,15 +667,15 @@
         <w:pStyle w:val="Compact"/>
       </w:pPr>
       <w:r>
-        <w:t xml:space="preserve">Piloted a project to summarize biomedical literature using LLMs, first using GPT-4 and later by fine-tuning an open source LLM via RHLF/DPO (direct preference optimization), demonstrating the viability of using LLMs to parse unstructured biomedical records for scaling up feature extraction.</w:t>
+        <w:t xml:space="preserve">Piloted a project to summarize biomedical literature using LLMs, first using GPT-4 and later by fine-tuning an open source LLM via DPO (direct preference optimization), demonstrating the viability of using LLMs to parse unstructured biomedical records for scaling up feature extraction.</w:t>
       </w:r>
     </w:p>
     <w:p>
       <w:pPr>
         <w:pStyle w:val="Heading4"/>
       </w:pPr>
-      <w:bookmarkStart w:id="45" w:name="Xc9eacb360811ade18574b38530db5d054404945"/>
-      <w:hyperlink r:id="rId44">
+      <w:bookmarkStart w:id="46" w:name="Xc9eacb360811ade18574b38530db5d054404945"/>
+      <w:hyperlink r:id="rId45">
         <w:r>
           <w:rPr>
             <w:rStyle w:val="Hyperlink"/>
@@ -699,17 +713,17 @@
         </w:rPr>
         <w:t xml:space="preserve">Data Scientist (prior to 2020)</w:t>
       </w:r>
-      <w:bookmarkEnd w:id="45"/>
+      <w:bookmarkEnd w:id="46"/>
     </w:p>
     <w:p>
       <w:pPr>
         <w:pStyle w:val="Heading5"/>
       </w:pPr>
-      <w:bookmarkStart w:id="46" w:name="sunnyvale-ca"/>
+      <w:bookmarkStart w:id="47" w:name="sunnyvale-ca"/>
       <w:r>
         <w:t xml:space="preserve">11/2018 - 08/2022 (Sunnyvale, CA)</w:t>
       </w:r>
-      <w:bookmarkEnd w:id="46"/>
+      <w:bookmarkEnd w:id="47"/>
     </w:p>
     <w:p>
       <w:pPr>
@@ -775,8 +789,8 @@
       <w:pPr>
         <w:pStyle w:val="Heading4"/>
       </w:pPr>
-      <w:bookmarkStart w:id="48" w:name="scripps-research-bioinformatician-iv"/>
-      <w:hyperlink r:id="rId47">
+      <w:bookmarkStart w:id="49" w:name="scripps-research-bioinformatician-iv"/>
+      <w:hyperlink r:id="rId48">
         <w:r>
           <w:rPr>
             <w:rStyle w:val="Hyperlink"/>
@@ -799,17 +813,17 @@
         </w:rPr>
         <w:t xml:space="preserve">Bioinformatician IV</w:t>
       </w:r>
-      <w:bookmarkEnd w:id="48"/>
+      <w:bookmarkEnd w:id="49"/>
     </w:p>
     <w:p>
       <w:pPr>
         <w:pStyle w:val="Heading5"/>
       </w:pPr>
-      <w:bookmarkStart w:id="49" w:name="san-diego-ca"/>
+      <w:bookmarkStart w:id="50" w:name="san-diego-ca"/>
       <w:r>
         <w:t xml:space="preserve">05/2018 - 10/2018 (San Diego, CA)</w:t>
       </w:r>
-      <w:bookmarkEnd w:id="49"/>
+      <w:bookmarkEnd w:id="50"/>
     </w:p>
     <w:p>
       <w:pPr>
@@ -827,8 +841,8 @@
       <w:pPr>
         <w:pStyle w:val="Heading4"/>
       </w:pPr>
-      <w:bookmarkStart w:id="51" w:name="juno-diagnostics-independent-consultant"/>
-      <w:hyperlink r:id="rId50">
+      <w:bookmarkStart w:id="52" w:name="juno-diagnostics-independent-consultant"/>
+      <w:hyperlink r:id="rId51">
         <w:r>
           <w:rPr>
             <w:rStyle w:val="Hyperlink"/>
@@ -851,17 +865,17 @@
         </w:rPr>
         <w:t xml:space="preserve">Independent Consultant</w:t>
       </w:r>
-      <w:bookmarkEnd w:id="51"/>
+      <w:bookmarkEnd w:id="52"/>
     </w:p>
     <w:p>
       <w:pPr>
         <w:pStyle w:val="Heading5"/>
       </w:pPr>
-      <w:bookmarkStart w:id="52" w:name="san-diego-ca-1"/>
+      <w:bookmarkStart w:id="53" w:name="san-diego-ca-1"/>
       <w:r>
         <w:t xml:space="preserve">09/2017 - 02/2018 (San Diego, CA)</w:t>
       </w:r>
-      <w:bookmarkEnd w:id="52"/>
+      <w:bookmarkEnd w:id="53"/>
     </w:p>
     <w:p>
       <w:pPr>
@@ -877,7 +891,7 @@
       <w:r>
         <w:t xml:space="preserve"> </w:t>
       </w:r>
-      <w:hyperlink r:id="rId53">
+      <w:hyperlink r:id="rId54">
         <w:r>
           <w:rPr>
             <w:rStyle w:val="Hyperlink"/>
@@ -896,8 +910,8 @@
       <w:pPr>
         <w:pStyle w:val="Heading4"/>
       </w:pPr>
-      <w:bookmarkStart w:id="55" w:name="insight-data-science-fellow"/>
-      <w:hyperlink r:id="rId54">
+      <w:bookmarkStart w:id="56" w:name="insight-data-science-fellow"/>
+      <w:hyperlink r:id="rId55">
         <w:r>
           <w:rPr>
             <w:rStyle w:val="Hyperlink"/>
@@ -920,17 +934,17 @@
         </w:rPr>
         <w:t xml:space="preserve">Data Science Fellow</w:t>
       </w:r>
-      <w:bookmarkEnd w:id="55"/>
+      <w:bookmarkEnd w:id="56"/>
     </w:p>
     <w:p>
       <w:pPr>
         <w:pStyle w:val="Heading5"/>
       </w:pPr>
-      <w:bookmarkStart w:id="56" w:name="remote-session---san-diego-ca"/>
+      <w:bookmarkStart w:id="57" w:name="remote-session---san-diego-ca"/>
       <w:r>
         <w:t xml:space="preserve">01/2017 - 04/2017 (Remote Session - San Diego, CA)</w:t>
       </w:r>
-      <w:bookmarkEnd w:id="56"/>
+      <w:bookmarkEnd w:id="57"/>
     </w:p>
     <w:p>
       <w:pPr>
@@ -946,7 +960,7 @@
       <w:r>
         <w:t xml:space="preserve"> </w:t>
       </w:r>
-      <w:hyperlink r:id="rId57">
+      <w:hyperlink r:id="rId58">
         <w:r>
           <w:rPr>
             <w:rStyle w:val="Hyperlink"/>
@@ -965,8 +979,8 @@
       <w:pPr>
         <w:pStyle w:val="Heading4"/>
       </w:pPr>
-      <w:bookmarkStart w:id="60" w:name="X78debb14f1d14759a6bcc3a063563b082ff8643"/>
-      <w:hyperlink r:id="rId58">
+      <w:bookmarkStart w:id="61" w:name="X78debb14f1d14759a6bcc3a063563b082ff8643"/>
+      <w:hyperlink r:id="rId59">
         <w:r>
           <w:rPr>
             <w:rStyle w:val="Hyperlink"/>
@@ -995,7 +1009,7 @@
         </w:rPr>
         <w:t xml:space="preserve"> </w:t>
       </w:r>
-      <w:hyperlink r:id="rId59">
+      <w:hyperlink r:id="rId60">
         <w:r>
           <w:rPr>
             <w:rStyle w:val="Hyperlink"/>
@@ -1004,17 +1018,17 @@
           <w:t xml:space="preserve">Scott A. Rifkin Lab</w:t>
         </w:r>
       </w:hyperlink>
-      <w:bookmarkEnd w:id="60"/>
+      <w:bookmarkEnd w:id="61"/>
     </w:p>
     <w:p>
       <w:pPr>
         <w:pStyle w:val="Heading5"/>
       </w:pPr>
-      <w:bookmarkStart w:id="61" w:name="la-jolla-ca"/>
+      <w:bookmarkStart w:id="62" w:name="la-jolla-ca"/>
       <w:r>
         <w:t xml:space="preserve">08/2010 - 05/2017 (La Jolla, CA)</w:t>
       </w:r>
-      <w:bookmarkEnd w:id="61"/>
+      <w:bookmarkEnd w:id="62"/>
     </w:p>
     <w:p>
       <w:pPr>
@@ -1030,7 +1044,7 @@
       <w:r>
         <w:t xml:space="preserve"> </w:t>
       </w:r>
-      <w:hyperlink r:id="rId62">
+      <w:hyperlink r:id="rId63">
         <w:r>
           <w:rPr>
             <w:rStyle w:val="Hyperlink"/>
@@ -1061,11 +1075,11 @@
       <w:pPr>
         <w:pStyle w:val="Heading2"/>
       </w:pPr>
-      <w:bookmarkStart w:id="63" w:name="education"/>
+      <w:bookmarkStart w:id="64" w:name="education"/>
       <w:r>
         <w:t xml:space="preserve">Education</w:t>
       </w:r>
-      <w:bookmarkEnd w:id="63"/>
+      <w:bookmarkEnd w:id="64"/>
     </w:p>
     <w:p>
       <w:pPr>
@@ -1114,11 +1128,11 @@
       <w:pPr>
         <w:pStyle w:val="Heading2"/>
       </w:pPr>
-      <w:bookmarkStart w:id="64" w:name="activities-and-interests"/>
+      <w:bookmarkStart w:id="65" w:name="activities-and-interests"/>
       <w:r>
         <w:t xml:space="preserve">Activities and interests</w:t>
       </w:r>
-      <w:bookmarkEnd w:id="64"/>
+      <w:bookmarkEnd w:id="65"/>
     </w:p>
     <w:p>
       <w:pPr>
@@ -1141,7 +1155,24 @@
       <w:r>
         <w:t xml:space="preserve"> </w:t>
       </w:r>
-      <w:hyperlink r:id="rId36">
+      <w:hyperlink r:id="rId33">
+        <w:r>
+          <w:rPr>
+            <w:rStyle w:val="Hyperlink"/>
+          </w:rPr>
+          <w:t xml:space="preserve">Diffumon - Simple DDPM image generator</w:t>
+        </w:r>
+      </w:hyperlink>
+      <w:r>
+        <w:t xml:space="preserve"> </w:t>
+      </w:r>
+      <w:r>
+        <w:t xml:space="preserve">•</w:t>
+      </w:r>
+      <w:r>
+        <w:t xml:space="preserve"> </w:t>
+      </w:r>
+      <w:hyperlink r:id="rId37">
         <w:r>
           <w:rPr>
             <w:rStyle w:val="Hyperlink"/>
@@ -1158,7 +1189,24 @@
       <w:r>
         <w:t xml:space="preserve"> </w:t>
       </w:r>
-      <w:hyperlink r:id="rId65">
+      <w:hyperlink r:id="rId66">
+        <w:r>
+          <w:rPr>
+            <w:rStyle w:val="Hyperlink"/>
+          </w:rPr>
+          <w:t xml:space="preserve">Messing around with GBuffers in Unity</w:t>
+        </w:r>
+      </w:hyperlink>
+      <w:r>
+        <w:t xml:space="preserve"> </w:t>
+      </w:r>
+      <w:r>
+        <w:t xml:space="preserve">•</w:t>
+      </w:r>
+      <w:r>
+        <w:t xml:space="preserve"> </w:t>
+      </w:r>
+      <w:hyperlink r:id="rId67">
         <w:r>
           <w:rPr>
             <w:rStyle w:val="Hyperlink"/>
@@ -1175,7 +1223,7 @@
       <w:r>
         <w:t xml:space="preserve"> </w:t>
       </w:r>
-      <w:hyperlink r:id="rId66">
+      <w:hyperlink r:id="rId68">
         <w:r>
           <w:rPr>
             <w:rStyle w:val="Hyperlink"/>

</xml_diff>